<commit_message>
Updated release notes for 3.20.0
</commit_message>
<xml_diff>
--- a/doc/release/HPC DME Release Notes 3.20.0.docx
+++ b/doc/release/HPC DME Release Notes 3.20.0.docx
@@ -3303,7 +3303,7 @@
                 <w:u w:val="single"/>
                 <w:shd w:val="clear" w:color="auto" w:fill="FFFFFF"/>
               </w:rPr>
-              <w:t>DMESUPPORT</w:t>
+              <w:t>HPCDATAMGM</w:t>
             </w:r>
             <w:r>
               <w:rPr>
@@ -3353,7 +3353,55 @@
                 <w:color w:val="000000" w:themeColor="text1"/>
                 <w:shd w:val="clear" w:color="auto" w:fill="FFFFFF"/>
               </w:rPr>
-              <w:t xml:space="preserve"> stored. The additional information being collected will improve ease of debugging of failed transactions. </w:t>
+              <w:t xml:space="preserve"> stored. The additional information </w:t>
+            </w:r>
+            <w:r>
+              <w:rPr>
+                <w:rFonts w:ascii="Aptos" w:hAnsi="Aptos" w:cs="Segoe UI"/>
+                <w:color w:val="000000" w:themeColor="text1"/>
+                <w:shd w:val="clear" w:color="auto" w:fill="FFFFFF"/>
+              </w:rPr>
+              <w:t xml:space="preserve">is </w:t>
+            </w:r>
+            <w:r>
+              <w:rPr>
+                <w:rFonts w:ascii="Aptos" w:hAnsi="Aptos" w:cs="Segoe UI"/>
+                <w:color w:val="000000" w:themeColor="text1"/>
+                <w:shd w:val="clear" w:color="auto" w:fill="FFFFFF"/>
+              </w:rPr>
+              <w:t xml:space="preserve">being collected </w:t>
+            </w:r>
+            <w:r>
+              <w:rPr>
+                <w:rFonts w:ascii="Aptos" w:hAnsi="Aptos" w:cs="Segoe UI"/>
+                <w:color w:val="000000" w:themeColor="text1"/>
+                <w:shd w:val="clear" w:color="auto" w:fill="FFFFFF"/>
+              </w:rPr>
+              <w:t>to ease</w:t>
+            </w:r>
+            <w:r>
+              <w:rPr>
+                <w:rFonts w:ascii="Aptos" w:hAnsi="Aptos" w:cs="Segoe UI"/>
+                <w:color w:val="000000" w:themeColor="text1"/>
+                <w:shd w:val="clear" w:color="auto" w:fill="FFFFFF"/>
+              </w:rPr>
+              <w:t xml:space="preserve"> </w:t>
+            </w:r>
+            <w:r>
+              <w:rPr>
+                <w:rFonts w:ascii="Aptos" w:hAnsi="Aptos" w:cs="Segoe UI"/>
+                <w:color w:val="000000" w:themeColor="text1"/>
+                <w:shd w:val="clear" w:color="auto" w:fill="FFFFFF"/>
+              </w:rPr>
+              <w:t>troubleshooting</w:t>
+            </w:r>
+            <w:r>
+              <w:rPr>
+                <w:rFonts w:ascii="Aptos" w:hAnsi="Aptos" w:cs="Segoe UI"/>
+                <w:color w:val="000000" w:themeColor="text1"/>
+                <w:shd w:val="clear" w:color="auto" w:fill="FFFFFF"/>
+              </w:rPr>
+              <w:t xml:space="preserve"> of failed transactions. </w:t>
             </w:r>
           </w:p>
           <w:bookmarkEnd w:id="4"/>

</xml_diff>